<commit_message>
Atualização documento tabelas 2.0
</commit_message>
<xml_diff>
--- a/Projeto WEB.docx
+++ b/Projeto WEB.docx
@@ -1950,27 +1950,6 @@
       <w:bookmarkStart w:id="24" w:name="_Toc432543231"/>
       <w:r>
         <w:rPr>
-          <w:sz w:val="22"/>
-          <w:szCs w:val="22"/>
-        </w:rPr>
-        <w:t>[</w:t>
-      </w:r>
-      <w:r>
-        <w:rPr>
-          <w:sz w:val="22"/>
-          <w:szCs w:val="22"/>
-        </w:rPr>
-        <w:t>UC002</w:t>
-      </w:r>
-      <w:r>
-        <w:rPr>
-          <w:sz w:val="22"/>
-          <w:szCs w:val="22"/>
-        </w:rPr>
-        <w:t xml:space="preserve">] </w:t>
-      </w:r>
-      <w:r>
-        <w:rPr>
           <w:iCs/>
           <w:sz w:val="22"/>
           <w:szCs w:val="22"/>
@@ -3256,21 +3235,7 @@
           <w:sz w:val="22"/>
           <w:szCs w:val="22"/>
         </w:rPr>
-        <w:t>[</w:t>
-      </w:r>
-      <w:r>
-        <w:rPr>
-          <w:sz w:val="22"/>
-          <w:szCs w:val="22"/>
-        </w:rPr>
-        <w:t>UC003</w:t>
-      </w:r>
-      <w:r>
-        <w:rPr>
-          <w:sz w:val="22"/>
-          <w:szCs w:val="22"/>
-        </w:rPr>
-        <w:t xml:space="preserve">] </w:t>
+        <w:t xml:space="preserve"> </w:t>
       </w:r>
       <w:bookmarkEnd w:id="25"/>
       <w:proofErr w:type="spellStart"/>
@@ -3392,22 +3357,7 @@
           <w:sz w:val="22"/>
           <w:szCs w:val="22"/>
         </w:rPr>
-        <w:t>[</w:t>
-      </w:r>
-      <w:r>
-        <w:rPr>
-          <w:sz w:val="22"/>
-          <w:szCs w:val="22"/>
-        </w:rPr>
-        <w:t>UC004</w:t>
-      </w:r>
-      <w:proofErr w:type="gramStart"/>
-      <w:r>
-        <w:rPr>
-          <w:sz w:val="22"/>
-          <w:szCs w:val="22"/>
-        </w:rPr>
-        <w:t xml:space="preserve">] </w:t>
+        <w:t xml:space="preserve"> </w:t>
       </w:r>
       <w:bookmarkEnd w:id="26"/>
       <w:r>
@@ -3416,16 +3366,7 @@
           <w:sz w:val="22"/>
           <w:szCs w:val="22"/>
         </w:rPr>
-        <w:t>Editar ou excluir</w:t>
-      </w:r>
-      <w:proofErr w:type="gramEnd"/>
-      <w:r>
-        <w:rPr>
-          <w:iCs/>
-          <w:sz w:val="22"/>
-          <w:szCs w:val="22"/>
-        </w:rPr>
-        <w:t xml:space="preserve"> produtos</w:t>
+        <w:t>Editar ou excluir produtos</w:t>
       </w:r>
     </w:p>
     <w:p>
@@ -4272,6 +4213,12 @@
                 <w:rFonts w:eastAsia="Calibri"/>
               </w:rPr>
             </w:pPr>
+            <w:r>
+              <w:rPr>
+                <w:rFonts w:eastAsia="Calibri"/>
+              </w:rPr>
+              <w:t>x</w:t>
+            </w:r>
           </w:p>
         </w:tc>
       </w:tr>
@@ -4294,46 +4241,129 @@
           <w:szCs w:val="22"/>
         </w:rPr>
       </w:pPr>
-      <w:bookmarkStart w:id="27" w:name="_Toc432543234"/>
-      <w:r>
-        <w:rPr>
-          <w:sz w:val="22"/>
-          <w:szCs w:val="22"/>
-        </w:rPr>
-        <w:t>[</w:t>
-      </w:r>
-      <w:r>
-        <w:rPr>
-          <w:sz w:val="22"/>
-          <w:szCs w:val="22"/>
-        </w:rPr>
-        <w:t>UC005</w:t>
-      </w:r>
-      <w:proofErr w:type="gramStart"/>
-      <w:r>
-        <w:rPr>
-          <w:sz w:val="22"/>
-          <w:szCs w:val="22"/>
-        </w:rPr>
-        <w:t xml:space="preserve">] </w:t>
-      </w:r>
-      <w:bookmarkEnd w:id="27"/>
       <w:r>
         <w:rPr>
           <w:iCs/>
           <w:sz w:val="22"/>
           <w:szCs w:val="22"/>
         </w:rPr>
-        <w:t>Adicionar</w:t>
+        <w:t>Adicionar pedido ao carrinho</w:t>
+      </w:r>
+    </w:p>
+    <w:p>
+      <w:pPr>
+        <w:jc w:val="both"/>
+      </w:pPr>
+      <w:r>
+        <w:rPr>
+          <w:b/>
+        </w:rPr>
+        <w:t>Descrição:</w:t>
+      </w:r>
+      <w:r>
+        <w:rPr>
+          <w:bCs/>
+        </w:rPr>
+        <w:t xml:space="preserve"> </w:t>
+      </w:r>
+      <w:r>
+        <w:rPr>
+          <w:bCs/>
+        </w:rPr>
+        <w:t xml:space="preserve">Possibilita que o cliente, adicione um ou mais itens em seu carrinho para finalizar a </w:t>
+      </w:r>
+      <w:proofErr w:type="gramStart"/>
+      <w:r>
+        <w:rPr>
+          <w:bCs/>
+        </w:rPr>
+        <w:t>compra.</w:t>
+      </w:r>
+      <w:r>
+        <w:t>.</w:t>
       </w:r>
       <w:proofErr w:type="gramEnd"/>
+    </w:p>
+    <w:p>
+      <w:pPr>
+        <w:rPr>
+          <w:b/>
+        </w:rPr>
+      </w:pPr>
+      <w:r>
+        <w:rPr>
+          <w:b/>
+        </w:rPr>
+        <w:lastRenderedPageBreak/>
+        <w:t>Atores</w:t>
+      </w:r>
+      <w:r>
+        <w:t xml:space="preserve">: </w:t>
+      </w:r>
+      <w:r>
+        <w:t>Cliente.</w:t>
+      </w:r>
+    </w:p>
+    <w:p>
+      <w:pPr>
+        <w:rPr>
+          <w:b/>
+        </w:rPr>
+      </w:pPr>
+      <w:r>
+        <w:rPr>
+          <w:b/>
+        </w:rPr>
+        <w:t>Entradas e pré-condições</w:t>
+      </w:r>
+      <w:r>
+        <w:t xml:space="preserve">: </w:t>
+      </w:r>
+      <w:r>
+        <w:t>o cliente já deve ter cadastrado seu endereço na plataforma.</w:t>
+      </w:r>
+    </w:p>
+    <w:p>
+      <w:pPr>
+        <w:jc w:val="both"/>
+      </w:pPr>
+      <w:r>
+        <w:rPr>
+          <w:b/>
+        </w:rPr>
+        <w:t>Saídas e pós-condição</w:t>
+      </w:r>
+      <w:r>
+        <w:t xml:space="preserve">: </w:t>
+      </w:r>
+      <w:r>
+        <w:t>nenhum.</w:t>
+      </w:r>
+    </w:p>
+    <w:p>
+      <w:pPr>
+        <w:pStyle w:val="Requisito"/>
+        <w:rPr>
+          <w:sz w:val="22"/>
+          <w:szCs w:val="22"/>
+        </w:rPr>
+      </w:pPr>
+      <w:bookmarkStart w:id="27" w:name="_Toc432543235"/>
+      <w:r>
+        <w:rPr>
+          <w:sz w:val="22"/>
+          <w:szCs w:val="22"/>
+        </w:rPr>
+        <w:t xml:space="preserve"> </w:t>
+      </w:r>
+      <w:bookmarkEnd w:id="27"/>
       <w:r>
         <w:rPr>
           <w:iCs/>
           <w:sz w:val="22"/>
           <w:szCs w:val="22"/>
         </w:rPr>
-        <w:t xml:space="preserve"> pedido ao carrinho</w:t>
+        <w:t>Itens do pedido</w:t>
       </w:r>
     </w:p>
     <w:p>
@@ -4353,41 +4383,44 @@
         <w:t xml:space="preserve"> </w:t>
       </w:r>
       <w:r>
-        <w:rPr>
-          <w:bCs/>
-        </w:rPr>
-        <w:t xml:space="preserve">Possibilita que o cliente, adicione um ou mais itens em seu carrinho para finalizar a </w:t>
+        <w:t xml:space="preserve">Permite </w:t>
       </w:r>
       <w:proofErr w:type="gramStart"/>
       <w:r>
-        <w:rPr>
-          <w:bCs/>
-        </w:rPr>
-        <w:t>compra.</w:t>
-      </w:r>
-      <w:r>
-        <w:t>.</w:t>
+        <w:t xml:space="preserve">os </w:t>
+      </w:r>
+      <w:r>
+        <w:t>cliente</w:t>
       </w:r>
       <w:proofErr w:type="gramEnd"/>
-    </w:p>
-    <w:p>
-      <w:pPr>
-        <w:rPr>
-          <w:b/>
-        </w:rPr>
-      </w:pPr>
-      <w:r>
-        <w:rPr>
-          <w:b/>
-        </w:rPr>
-        <w:lastRenderedPageBreak/>
+      <w:r>
+        <w:t xml:space="preserve"> </w:t>
+      </w:r>
+      <w:r>
+        <w:t>ve</w:t>
+      </w:r>
+      <w:r>
+        <w:t>r</w:t>
+      </w:r>
+      <w:r>
+        <w:t>em</w:t>
+      </w:r>
+      <w:r>
+        <w:t xml:space="preserve"> os itens do pedido.</w:t>
+      </w:r>
+    </w:p>
+    <w:p>
+      <w:r>
+        <w:rPr>
+          <w:b/>
+        </w:rPr>
         <w:t>Atores</w:t>
       </w:r>
       <w:r>
         <w:t xml:space="preserve">: </w:t>
       </w:r>
       <w:r>
-        <w:t>Cliente.</w:t>
+        <w:t>Clientes.</w:t>
       </w:r>
     </w:p>
     <w:p>
@@ -4406,7 +4439,7 @@
         <w:t xml:space="preserve">: </w:t>
       </w:r>
       <w:r>
-        <w:t>o cliente já deve ter cadastrado seu endereço na plataforma.</w:t>
+        <w:t>o usuário estar autenticado no sistema.</w:t>
       </w:r>
     </w:p>
     <w:p>
@@ -4423,317 +4456,140 @@
         <w:t xml:space="preserve">: </w:t>
       </w:r>
       <w:r>
-        <w:t>nenhum.</w:t>
+        <w:t>não possui.</w:t>
       </w:r>
     </w:p>
     <w:p>
       <w:pPr>
         <w:pStyle w:val="Requisito"/>
-        <w:rPr>
-          <w:sz w:val="22"/>
-          <w:szCs w:val="22"/>
-        </w:rPr>
-      </w:pPr>
-      <w:bookmarkStart w:id="28" w:name="_Toc432543235"/>
-      <w:r>
-        <w:rPr>
-          <w:sz w:val="22"/>
-          <w:szCs w:val="22"/>
-        </w:rPr>
-        <w:t>[</w:t>
-      </w:r>
-      <w:r>
-        <w:rPr>
-          <w:sz w:val="22"/>
-          <w:szCs w:val="22"/>
-        </w:rPr>
-        <w:t>UC0</w:t>
-      </w:r>
-      <w:r>
-        <w:rPr>
-          <w:sz w:val="22"/>
-          <w:szCs w:val="22"/>
-        </w:rPr>
-        <w:t>6</w:t>
-      </w:r>
-      <w:r>
-        <w:rPr>
-          <w:sz w:val="22"/>
-          <w:szCs w:val="22"/>
-        </w:rPr>
-        <w:t xml:space="preserve">] </w:t>
-      </w:r>
-      <w:bookmarkEnd w:id="28"/>
-      <w:r>
         <w:rPr>
           <w:iCs/>
           <w:sz w:val="22"/>
           <w:szCs w:val="22"/>
         </w:rPr>
-        <w:t>Itens do pedido</w:t>
-      </w:r>
-    </w:p>
-    <w:p>
-      <w:pPr>
-        <w:jc w:val="both"/>
-      </w:pPr>
-      <w:r>
-        <w:rPr>
-          <w:b/>
-        </w:rPr>
-        <w:t>Descrição:</w:t>
-      </w:r>
-      <w:r>
-        <w:rPr>
-          <w:bCs/>
+      </w:pPr>
+      <w:bookmarkStart w:id="28" w:name="_Toc432543237"/>
+      <w:r>
+        <w:rPr>
+          <w:sz w:val="22"/>
+          <w:szCs w:val="22"/>
         </w:rPr>
         <w:t xml:space="preserve"> </w:t>
       </w:r>
-      <w:r>
-        <w:t xml:space="preserve">Permite </w:t>
-      </w:r>
-      <w:proofErr w:type="gramStart"/>
-      <w:r>
-        <w:t xml:space="preserve">os </w:t>
-      </w:r>
-      <w:r>
-        <w:t>cliente</w:t>
-      </w:r>
-      <w:proofErr w:type="gramEnd"/>
-      <w:r>
-        <w:t xml:space="preserve"> </w:t>
-      </w:r>
-      <w:r>
-        <w:t>ve</w:t>
-      </w:r>
-      <w:r>
-        <w:t>r</w:t>
-      </w:r>
-      <w:r>
-        <w:t>em</w:t>
-      </w:r>
-      <w:r>
-        <w:t xml:space="preserve"> os itens do pedido.</w:t>
-      </w:r>
-    </w:p>
-    <w:p>
-      <w:r>
-        <w:rPr>
-          <w:b/>
-        </w:rPr>
-        <w:t>Atores</w:t>
-      </w:r>
-      <w:r>
-        <w:t xml:space="preserve">: </w:t>
-      </w:r>
-      <w:r>
-        <w:t>Clientes.</w:t>
-      </w:r>
-    </w:p>
-    <w:p>
-      <w:pPr>
-        <w:rPr>
-          <w:b/>
-        </w:rPr>
-      </w:pPr>
-      <w:r>
-        <w:rPr>
-          <w:b/>
-        </w:rPr>
-        <w:t>Entradas e pré-condições</w:t>
-      </w:r>
-      <w:r>
-        <w:t xml:space="preserve">: </w:t>
-      </w:r>
-      <w:r>
-        <w:t>o usuário estar autenticado no sistema.</w:t>
-      </w:r>
-    </w:p>
-    <w:p>
-      <w:pPr>
-        <w:jc w:val="both"/>
-      </w:pPr>
-      <w:r>
-        <w:rPr>
-          <w:b/>
-        </w:rPr>
-        <w:t>Saídas e pós-condição</w:t>
-      </w:r>
-      <w:r>
-        <w:t xml:space="preserve">: </w:t>
-      </w:r>
-      <w:r>
-        <w:t>não possui.</w:t>
-      </w:r>
-    </w:p>
-    <w:p>
-      <w:pPr>
-        <w:pStyle w:val="Requisito"/>
+      <w:bookmarkEnd w:id="28"/>
+      <w:r>
         <w:rPr>
           <w:iCs/>
           <w:sz w:val="22"/>
           <w:szCs w:val="22"/>
         </w:rPr>
-      </w:pPr>
-      <w:bookmarkStart w:id="29" w:name="_Toc432543237"/>
-      <w:r>
+        <w:t>Gerenciar Pedido</w:t>
+      </w:r>
+    </w:p>
+    <w:p>
+      <w:pPr>
+        <w:jc w:val="both"/>
+      </w:pPr>
+      <w:r>
+        <w:rPr>
+          <w:b/>
+        </w:rPr>
+        <w:t>Descrição:</w:t>
+      </w:r>
+      <w:r>
+        <w:rPr>
+          <w:bCs/>
+        </w:rPr>
+        <w:t xml:space="preserve"> </w:t>
+      </w:r>
+      <w:r>
+        <w:t>Permite que o administrador visualize pedidos pendentes, ou se há algum pedido (todos os pedidos).</w:t>
+      </w:r>
+    </w:p>
+    <w:p>
+      <w:r>
+        <w:rPr>
+          <w:b/>
+        </w:rPr>
+        <w:t>Atores</w:t>
+      </w:r>
+      <w:r>
+        <w:t xml:space="preserve">: </w:t>
+      </w:r>
+      <w:r>
+        <w:t>Administrador.</w:t>
+      </w:r>
+    </w:p>
+    <w:p>
+      <w:pPr>
+        <w:rPr>
+          <w:b/>
+        </w:rPr>
+      </w:pPr>
+      <w:r>
+        <w:rPr>
+          <w:b/>
+        </w:rPr>
+        <w:t>Entradas e pré-condições</w:t>
+      </w:r>
+      <w:r>
+        <w:t xml:space="preserve">: </w:t>
+      </w:r>
+      <w:r>
+        <w:t>o usuário estar autenticado no sistema.</w:t>
+      </w:r>
+    </w:p>
+    <w:p>
+      <w:pPr>
+        <w:jc w:val="both"/>
+      </w:pPr>
+      <w:r>
+        <w:rPr>
+          <w:b/>
+        </w:rPr>
+        <w:t>Saídas e pós-condição</w:t>
+      </w:r>
+      <w:r>
+        <w:t xml:space="preserve">: </w:t>
+      </w:r>
+      <w:r>
+        <w:t>não possui.</w:t>
+      </w:r>
+    </w:p>
+    <w:p>
+      <w:pPr>
+        <w:rPr>
+          <w:lang w:eastAsia="pt-BR"/>
+        </w:rPr>
+      </w:pPr>
+    </w:p>
+    <w:p>
+      <w:pPr>
+        <w:rPr>
+          <w:lang w:eastAsia="pt-BR"/>
+        </w:rPr>
+      </w:pPr>
+    </w:p>
+    <w:p>
+      <w:pPr>
+        <w:jc w:val="both"/>
+      </w:pPr>
+    </w:p>
+    <w:p>
+      <w:pPr>
+        <w:rPr>
+          <w:b/>
+        </w:rPr>
+      </w:pPr>
+    </w:p>
+    <w:p>
+      <w:pPr>
+        <w:pStyle w:val="Requisito"/>
         <w:rPr>
           <w:sz w:val="22"/>
           <w:szCs w:val="22"/>
         </w:rPr>
-        <w:t>[</w:t>
-      </w:r>
-      <w:r>
-        <w:rPr>
-          <w:sz w:val="22"/>
-          <w:szCs w:val="22"/>
-        </w:rPr>
-        <w:t>UC007</w:t>
-      </w:r>
-      <w:r>
-        <w:rPr>
-          <w:sz w:val="22"/>
-          <w:szCs w:val="22"/>
-        </w:rPr>
-        <w:t xml:space="preserve">] </w:t>
-      </w:r>
-      <w:bookmarkEnd w:id="29"/>
-      <w:r>
-        <w:rPr>
-          <w:iCs/>
-          <w:sz w:val="22"/>
-          <w:szCs w:val="22"/>
-        </w:rPr>
-        <w:t>Gerenciar Pedido</w:t>
-      </w:r>
-    </w:p>
-    <w:p>
-      <w:pPr>
-        <w:jc w:val="both"/>
-      </w:pPr>
-      <w:r>
-        <w:rPr>
-          <w:b/>
-        </w:rPr>
-        <w:t>Descrição:</w:t>
-      </w:r>
-      <w:r>
-        <w:rPr>
-          <w:bCs/>
-        </w:rPr>
-        <w:t xml:space="preserve"> </w:t>
-      </w:r>
-      <w:r>
-        <w:t>Permite que o administrador visualize pedidos pendentes, ou se há algum pedido (todos os pedidos).</w:t>
-      </w:r>
-    </w:p>
-    <w:p>
-      <w:r>
-        <w:rPr>
-          <w:b/>
-        </w:rPr>
-        <w:t>Atores</w:t>
-      </w:r>
-      <w:r>
-        <w:t xml:space="preserve">: </w:t>
-      </w:r>
-      <w:r>
-        <w:t>Administrador.</w:t>
-      </w:r>
-    </w:p>
-    <w:p>
-      <w:pPr>
-        <w:rPr>
-          <w:b/>
-        </w:rPr>
-      </w:pPr>
-      <w:r>
-        <w:rPr>
-          <w:b/>
-        </w:rPr>
-        <w:t>Entradas e pré-condições</w:t>
-      </w:r>
-      <w:r>
-        <w:t xml:space="preserve">: </w:t>
-      </w:r>
-      <w:r>
-        <w:t>o usuário estar autenticado no sistema.</w:t>
-      </w:r>
-    </w:p>
-    <w:p>
-      <w:pPr>
-        <w:jc w:val="both"/>
-      </w:pPr>
-      <w:r>
-        <w:rPr>
-          <w:b/>
-        </w:rPr>
-        <w:t>Saídas e pós-condição</w:t>
-      </w:r>
-      <w:r>
-        <w:t xml:space="preserve">: </w:t>
-      </w:r>
-      <w:r>
-        <w:t>não possui.</w:t>
-      </w:r>
-    </w:p>
-    <w:p>
-      <w:pPr>
-        <w:rPr>
-          <w:lang w:eastAsia="pt-BR"/>
-        </w:rPr>
-      </w:pPr>
-    </w:p>
-    <w:p>
-      <w:pPr>
-        <w:rPr>
-          <w:lang w:eastAsia="pt-BR"/>
-        </w:rPr>
-      </w:pPr>
-    </w:p>
-    <w:p>
-      <w:pPr>
-        <w:jc w:val="both"/>
-      </w:pPr>
-    </w:p>
-    <w:p>
-      <w:pPr>
-        <w:rPr>
-          <w:b/>
-        </w:rPr>
-      </w:pPr>
-    </w:p>
-    <w:p>
-      <w:pPr>
-        <w:pStyle w:val="Requisito"/>
-        <w:rPr>
-          <w:sz w:val="22"/>
-          <w:szCs w:val="22"/>
-        </w:rPr>
-      </w:pPr>
-      <w:bookmarkStart w:id="30" w:name="_Toc432543236"/>
-      <w:r>
-        <w:rPr>
-          <w:sz w:val="22"/>
-          <w:szCs w:val="22"/>
-        </w:rPr>
-        <w:t>[</w:t>
-      </w:r>
-      <w:r>
-        <w:rPr>
-          <w:sz w:val="22"/>
-          <w:szCs w:val="22"/>
-        </w:rPr>
-        <w:t>UC008</w:t>
-      </w:r>
-      <w:r>
-        <w:rPr>
-          <w:sz w:val="22"/>
-          <w:szCs w:val="22"/>
-        </w:rPr>
-        <w:t xml:space="preserve">] </w:t>
-      </w:r>
-      <w:bookmarkEnd w:id="30"/>
+      </w:pPr>
       <w:r>
         <w:rPr>
           <w:iCs/>
@@ -5033,11 +4889,11 @@
       <w:pPr>
         <w:pStyle w:val="Ttulo1"/>
       </w:pPr>
-      <w:bookmarkStart w:id="31" w:name="_Toc432543244"/>
-      <w:r>
-        <w:t>Requisitos não-funcionais</w:t>
-      </w:r>
-      <w:bookmarkEnd w:id="31"/>
+      <w:bookmarkStart w:id="29" w:name="_Toc432543244"/>
+      <w:r>
+        <w:t>Requisitos funcionais</w:t>
+      </w:r>
+      <w:bookmarkEnd w:id="29"/>
     </w:p>
     <w:p>
       <w:pPr>
@@ -5058,26 +4914,26 @@
           <w:color w:val="0000FF"/>
         </w:rPr>
       </w:pPr>
-      <w:bookmarkStart w:id="32" w:name="_Toc497726452"/>
-      <w:bookmarkStart w:id="33" w:name="_Toc497896609"/>
-      <w:bookmarkStart w:id="34" w:name="_Toc379807205"/>
-      <w:bookmarkStart w:id="35" w:name="_Toc432543245"/>
+      <w:bookmarkStart w:id="30" w:name="_Toc497726452"/>
+      <w:bookmarkStart w:id="31" w:name="_Toc497896609"/>
+      <w:bookmarkStart w:id="32" w:name="_Toc379807205"/>
+      <w:bookmarkStart w:id="33" w:name="_Toc432543245"/>
       <w:r>
         <w:rPr>
           <w:i/>
         </w:rPr>
         <w:t xml:space="preserve"> </w:t>
+      </w:r>
+      <w:bookmarkEnd w:id="30"/>
+      <w:bookmarkEnd w:id="31"/>
+      <w:r>
+        <w:rPr>
+          <w:iCs/>
+        </w:rPr>
+        <w:t>Usabilidade</w:t>
       </w:r>
       <w:bookmarkEnd w:id="32"/>
       <w:bookmarkEnd w:id="33"/>
-      <w:r>
-        <w:rPr>
-          <w:iCs/>
-        </w:rPr>
-        <w:t>Usabilidade</w:t>
-      </w:r>
-      <w:bookmarkEnd w:id="34"/>
-      <w:bookmarkEnd w:id="35"/>
     </w:p>
     <w:p>
       <w:pPr>
@@ -5344,13 +5200,14 @@
       </w:pPr>
     </w:p>
     <w:p>
-      <w:proofErr w:type="spellStart"/>
-      <w:r>
-        <w:t>Definiçãomde</w:t>
-      </w:r>
-      <w:proofErr w:type="spellEnd"/>
-      <w:r>
-        <w:t xml:space="preserve"> tabela de Cadastro de Usuário</w:t>
+      <w:r>
+        <w:t>Definição</w:t>
+      </w:r>
+      <w:r>
+        <w:t xml:space="preserve"> </w:t>
+      </w:r>
+      <w:r>
+        <w:t>de tabela de Cadastro de Usuário</w:t>
       </w:r>
     </w:p>
     <w:tbl>
@@ -5604,7 +5461,7 @@
               <w:rPr>
                 <w:rFonts w:eastAsia="Calibri"/>
               </w:rPr>
-              <w:t>PK</w:t>
+              <w:t>x</w:t>
             </w:r>
           </w:p>
         </w:tc>
@@ -5721,6 +5578,12 @@
                 <w:rFonts w:eastAsia="Calibri"/>
               </w:rPr>
             </w:pPr>
+            <w:r>
+              <w:rPr>
+                <w:rFonts w:eastAsia="Calibri"/>
+              </w:rPr>
+              <w:t>x</w:t>
+            </w:r>
           </w:p>
         </w:tc>
         <w:tc>
@@ -5838,6 +5701,12 @@
                 <w:rFonts w:eastAsia="Calibri"/>
               </w:rPr>
             </w:pPr>
+            <w:r>
+              <w:rPr>
+                <w:rFonts w:eastAsia="Calibri"/>
+              </w:rPr>
+              <w:t>x</w:t>
+            </w:r>
           </w:p>
         </w:tc>
         <w:tc>
@@ -5953,6 +5822,12 @@
                 <w:rFonts w:eastAsia="Calibri"/>
               </w:rPr>
             </w:pPr>
+            <w:r>
+              <w:rPr>
+                <w:rFonts w:eastAsia="Calibri"/>
+              </w:rPr>
+              <w:t>x</w:t>
+            </w:r>
           </w:p>
         </w:tc>
         <w:tc>
@@ -5974,6 +5849,1234 @@
                 <w:rFonts w:eastAsia="Calibri"/>
               </w:rPr>
               <w:t>X</w:t>
+            </w:r>
+          </w:p>
+        </w:tc>
+      </w:tr>
+    </w:tbl>
+    <w:p>
+      <w:pPr>
+        <w:rPr>
+          <w:rFonts w:ascii="Arial" w:hAnsi="Arial" w:cs="Arial"/>
+          <w:b/>
+          <w:bCs/>
+          <w:sz w:val="24"/>
+          <w:szCs w:val="24"/>
+        </w:rPr>
+      </w:pPr>
+    </w:p>
+    <w:p>
+      <w:pPr>
+        <w:rPr>
+          <w:rFonts w:ascii="Arial" w:hAnsi="Arial" w:cs="Arial"/>
+          <w:b/>
+          <w:bCs/>
+          <w:sz w:val="24"/>
+          <w:szCs w:val="24"/>
+        </w:rPr>
+      </w:pPr>
+    </w:p>
+    <w:p>
+      <w:pPr>
+        <w:rPr>
+          <w:rFonts w:ascii="Arial" w:hAnsi="Arial" w:cs="Arial"/>
+          <w:b/>
+          <w:bCs/>
+          <w:sz w:val="24"/>
+          <w:szCs w:val="24"/>
+        </w:rPr>
+      </w:pPr>
+    </w:p>
+    <w:p>
+      <w:pPr>
+        <w:rPr>
+          <w:rFonts w:ascii="Arial" w:hAnsi="Arial" w:cs="Arial"/>
+          <w:b/>
+          <w:bCs/>
+          <w:sz w:val="24"/>
+          <w:szCs w:val="24"/>
+        </w:rPr>
+      </w:pPr>
+    </w:p>
+    <w:p>
+      <w:pPr>
+        <w:rPr>
+          <w:rFonts w:ascii="Arial" w:hAnsi="Arial" w:cs="Arial"/>
+          <w:b/>
+          <w:bCs/>
+          <w:sz w:val="24"/>
+          <w:szCs w:val="24"/>
+        </w:rPr>
+      </w:pPr>
+    </w:p>
+    <w:p>
+      <w:pPr>
+        <w:rPr>
+          <w:rFonts w:ascii="Arial" w:hAnsi="Arial" w:cs="Arial"/>
+          <w:b/>
+          <w:bCs/>
+          <w:sz w:val="24"/>
+          <w:szCs w:val="24"/>
+        </w:rPr>
+      </w:pPr>
+    </w:p>
+    <w:p>
+      <w:pPr>
+        <w:pStyle w:val="PargrafodaLista"/>
+        <w:numPr>
+          <w:ilvl w:val="0"/>
+          <w:numId w:val="5"/>
+        </w:numPr>
+        <w:spacing w:after="200" w:line="276" w:lineRule="auto"/>
+        <w:ind w:left="142" w:firstLine="0"/>
+        <w:rPr>
+          <w:rFonts w:ascii="Times New Roman" w:hAnsi="Times New Roman"/>
+          <w:b/>
+        </w:rPr>
+      </w:pPr>
+      <w:r>
+        <w:rPr>
+          <w:rFonts w:ascii="Times New Roman" w:hAnsi="Times New Roman"/>
+          <w:b/>
+        </w:rPr>
+        <w:lastRenderedPageBreak/>
+        <w:t>Tabela itens menu</w:t>
+      </w:r>
+    </w:p>
+    <w:tbl>
+      <w:tblPr>
+        <w:tblStyle w:val="Tabelacomgrade"/>
+        <w:tblW w:w="0" w:type="auto"/>
+        <w:tblLook w:val="04A0" w:firstRow="1" w:lastRow="0" w:firstColumn="1" w:lastColumn="0" w:noHBand="0" w:noVBand="1"/>
+      </w:tblPr>
+      <w:tblGrid>
+        <w:gridCol w:w="1524"/>
+        <w:gridCol w:w="1181"/>
+        <w:gridCol w:w="1670"/>
+        <w:gridCol w:w="1403"/>
+        <w:gridCol w:w="1286"/>
+        <w:gridCol w:w="1430"/>
+      </w:tblGrid>
+      <w:tr>
+        <w:tc>
+          <w:tcPr>
+            <w:tcW w:w="1415" w:type="dxa"/>
+          </w:tcPr>
+          <w:p>
+            <w:pPr>
+              <w:rPr>
+                <w:rFonts w:ascii="Arial" w:hAnsi="Arial" w:cs="Arial"/>
+                <w:b/>
+                <w:bCs/>
+                <w:sz w:val="24"/>
+                <w:szCs w:val="24"/>
+              </w:rPr>
+            </w:pPr>
+          </w:p>
+        </w:tc>
+        <w:tc>
+          <w:tcPr>
+            <w:tcW w:w="1415" w:type="dxa"/>
+          </w:tcPr>
+          <w:p>
+            <w:pPr>
+              <w:rPr>
+                <w:rFonts w:ascii="Arial" w:hAnsi="Arial" w:cs="Arial"/>
+                <w:b/>
+                <w:bCs/>
+                <w:sz w:val="24"/>
+                <w:szCs w:val="24"/>
+              </w:rPr>
+            </w:pPr>
+            <w:r>
+              <w:rPr>
+                <w:rFonts w:ascii="Arial" w:hAnsi="Arial" w:cs="Arial"/>
+                <w:b/>
+                <w:bCs/>
+                <w:sz w:val="24"/>
+                <w:szCs w:val="24"/>
+              </w:rPr>
+              <w:t>ID</w:t>
+            </w:r>
+          </w:p>
+        </w:tc>
+        <w:tc>
+          <w:tcPr>
+            <w:tcW w:w="1416" w:type="dxa"/>
+          </w:tcPr>
+          <w:p>
+            <w:pPr>
+              <w:rPr>
+                <w:rFonts w:ascii="Arial" w:hAnsi="Arial" w:cs="Arial"/>
+                <w:b/>
+                <w:bCs/>
+                <w:sz w:val="24"/>
+                <w:szCs w:val="24"/>
+              </w:rPr>
+            </w:pPr>
+            <w:proofErr w:type="spellStart"/>
+            <w:r>
+              <w:rPr>
+                <w:rFonts w:ascii="Arial" w:hAnsi="Arial" w:cs="Arial"/>
+                <w:b/>
+                <w:bCs/>
+                <w:sz w:val="24"/>
+                <w:szCs w:val="24"/>
+              </w:rPr>
+              <w:t>Categoria_id</w:t>
+            </w:r>
+            <w:proofErr w:type="spellEnd"/>
+          </w:p>
+        </w:tc>
+        <w:tc>
+          <w:tcPr>
+            <w:tcW w:w="1416" w:type="dxa"/>
+          </w:tcPr>
+          <w:p>
+            <w:pPr>
+              <w:rPr>
+                <w:rFonts w:ascii="Arial" w:hAnsi="Arial" w:cs="Arial"/>
+                <w:b/>
+                <w:bCs/>
+                <w:sz w:val="24"/>
+                <w:szCs w:val="24"/>
+              </w:rPr>
+            </w:pPr>
+            <w:r>
+              <w:rPr>
+                <w:rFonts w:ascii="Arial" w:hAnsi="Arial" w:cs="Arial"/>
+                <w:b/>
+                <w:bCs/>
+                <w:sz w:val="24"/>
+                <w:szCs w:val="24"/>
+              </w:rPr>
+              <w:t>Descrição</w:t>
+            </w:r>
+          </w:p>
+        </w:tc>
+        <w:tc>
+          <w:tcPr>
+            <w:tcW w:w="1416" w:type="dxa"/>
+          </w:tcPr>
+          <w:p>
+            <w:pPr>
+              <w:rPr>
+                <w:rFonts w:ascii="Arial" w:hAnsi="Arial" w:cs="Arial"/>
+                <w:b/>
+                <w:bCs/>
+                <w:sz w:val="24"/>
+                <w:szCs w:val="24"/>
+              </w:rPr>
+            </w:pPr>
+            <w:r>
+              <w:rPr>
+                <w:rFonts w:ascii="Arial" w:hAnsi="Arial" w:cs="Arial"/>
+                <w:b/>
+                <w:bCs/>
+                <w:sz w:val="24"/>
+                <w:szCs w:val="24"/>
+              </w:rPr>
+              <w:t>Preço</w:t>
+            </w:r>
+          </w:p>
+        </w:tc>
+        <w:tc>
+          <w:tcPr>
+            <w:tcW w:w="1416" w:type="dxa"/>
+          </w:tcPr>
+          <w:p>
+            <w:pPr>
+              <w:rPr>
+                <w:rFonts w:ascii="Arial" w:hAnsi="Arial" w:cs="Arial"/>
+                <w:b/>
+                <w:bCs/>
+                <w:sz w:val="24"/>
+                <w:szCs w:val="24"/>
+              </w:rPr>
+            </w:pPr>
+            <w:r>
+              <w:rPr>
+                <w:rFonts w:ascii="Arial" w:hAnsi="Arial" w:cs="Arial"/>
+                <w:b/>
+                <w:bCs/>
+                <w:sz w:val="24"/>
+                <w:szCs w:val="24"/>
+              </w:rPr>
+              <w:t>Disponível</w:t>
+            </w:r>
+          </w:p>
+        </w:tc>
+      </w:tr>
+      <w:tr>
+        <w:tc>
+          <w:tcPr>
+            <w:tcW w:w="1415" w:type="dxa"/>
+          </w:tcPr>
+          <w:p>
+            <w:pPr>
+              <w:rPr>
+                <w:rFonts w:ascii="Arial" w:hAnsi="Arial" w:cs="Arial"/>
+                <w:b/>
+                <w:bCs/>
+                <w:sz w:val="24"/>
+                <w:szCs w:val="24"/>
+              </w:rPr>
+            </w:pPr>
+            <w:proofErr w:type="spellStart"/>
+            <w:r>
+              <w:rPr>
+                <w:rFonts w:ascii="Arial" w:hAnsi="Arial" w:cs="Arial"/>
+                <w:b/>
+                <w:bCs/>
+                <w:sz w:val="24"/>
+                <w:szCs w:val="24"/>
+              </w:rPr>
+              <w:t>Obrigatorio</w:t>
+            </w:r>
+            <w:proofErr w:type="spellEnd"/>
+          </w:p>
+        </w:tc>
+        <w:tc>
+          <w:tcPr>
+            <w:tcW w:w="1415" w:type="dxa"/>
+          </w:tcPr>
+          <w:p>
+            <w:pPr>
+              <w:rPr>
+                <w:rFonts w:ascii="Arial" w:hAnsi="Arial" w:cs="Arial"/>
+                <w:b/>
+                <w:bCs/>
+                <w:sz w:val="24"/>
+                <w:szCs w:val="24"/>
+              </w:rPr>
+            </w:pPr>
+            <w:r>
+              <w:rPr>
+                <w:rFonts w:ascii="Arial" w:hAnsi="Arial" w:cs="Arial"/>
+                <w:b/>
+                <w:bCs/>
+                <w:sz w:val="24"/>
+                <w:szCs w:val="24"/>
+              </w:rPr>
+              <w:t>X</w:t>
+            </w:r>
+          </w:p>
+        </w:tc>
+        <w:tc>
+          <w:tcPr>
+            <w:tcW w:w="1416" w:type="dxa"/>
+          </w:tcPr>
+          <w:p>
+            <w:pPr>
+              <w:rPr>
+                <w:rFonts w:ascii="Arial" w:hAnsi="Arial" w:cs="Arial"/>
+                <w:b/>
+                <w:bCs/>
+                <w:sz w:val="24"/>
+                <w:szCs w:val="24"/>
+              </w:rPr>
+            </w:pPr>
+            <w:r>
+              <w:rPr>
+                <w:rFonts w:ascii="Arial" w:hAnsi="Arial" w:cs="Arial"/>
+                <w:b/>
+                <w:bCs/>
+                <w:sz w:val="24"/>
+                <w:szCs w:val="24"/>
+              </w:rPr>
+              <w:t>X</w:t>
+            </w:r>
+          </w:p>
+        </w:tc>
+        <w:tc>
+          <w:tcPr>
+            <w:tcW w:w="1416" w:type="dxa"/>
+          </w:tcPr>
+          <w:p>
+            <w:pPr>
+              <w:rPr>
+                <w:rFonts w:ascii="Arial" w:hAnsi="Arial" w:cs="Arial"/>
+                <w:b/>
+                <w:bCs/>
+                <w:sz w:val="24"/>
+                <w:szCs w:val="24"/>
+              </w:rPr>
+            </w:pPr>
+            <w:r>
+              <w:rPr>
+                <w:rFonts w:ascii="Arial" w:hAnsi="Arial" w:cs="Arial"/>
+                <w:b/>
+                <w:bCs/>
+                <w:sz w:val="24"/>
+                <w:szCs w:val="24"/>
+              </w:rPr>
+              <w:t>X</w:t>
+            </w:r>
+          </w:p>
+        </w:tc>
+        <w:tc>
+          <w:tcPr>
+            <w:tcW w:w="1416" w:type="dxa"/>
+          </w:tcPr>
+          <w:p>
+            <w:pPr>
+              <w:rPr>
+                <w:rFonts w:ascii="Arial" w:hAnsi="Arial" w:cs="Arial"/>
+                <w:b/>
+                <w:bCs/>
+                <w:sz w:val="24"/>
+                <w:szCs w:val="24"/>
+              </w:rPr>
+            </w:pPr>
+            <w:r>
+              <w:rPr>
+                <w:rFonts w:ascii="Arial" w:hAnsi="Arial" w:cs="Arial"/>
+                <w:b/>
+                <w:bCs/>
+                <w:sz w:val="24"/>
+                <w:szCs w:val="24"/>
+              </w:rPr>
+              <w:t>X</w:t>
+            </w:r>
+          </w:p>
+        </w:tc>
+        <w:tc>
+          <w:tcPr>
+            <w:tcW w:w="1416" w:type="dxa"/>
+          </w:tcPr>
+          <w:p>
+            <w:pPr>
+              <w:rPr>
+                <w:rFonts w:ascii="Arial" w:hAnsi="Arial" w:cs="Arial"/>
+                <w:b/>
+                <w:bCs/>
+                <w:sz w:val="24"/>
+                <w:szCs w:val="24"/>
+              </w:rPr>
+            </w:pPr>
+            <w:r>
+              <w:rPr>
+                <w:rFonts w:ascii="Arial" w:hAnsi="Arial" w:cs="Arial"/>
+                <w:b/>
+                <w:bCs/>
+                <w:sz w:val="24"/>
+                <w:szCs w:val="24"/>
+              </w:rPr>
+              <w:t>X</w:t>
+            </w:r>
+          </w:p>
+        </w:tc>
+      </w:tr>
+    </w:tbl>
+    <w:p>
+      <w:pPr>
+        <w:rPr>
+          <w:rFonts w:ascii="Arial" w:hAnsi="Arial" w:cs="Arial"/>
+          <w:b/>
+          <w:bCs/>
+          <w:sz w:val="24"/>
+          <w:szCs w:val="24"/>
+        </w:rPr>
+      </w:pPr>
+    </w:p>
+    <w:p>
+      <w:pPr>
+        <w:rPr>
+          <w:rFonts w:ascii="Arial" w:hAnsi="Arial" w:cs="Arial"/>
+          <w:b/>
+          <w:bCs/>
+          <w:sz w:val="24"/>
+          <w:szCs w:val="24"/>
+        </w:rPr>
+      </w:pPr>
+      <w:r>
+        <w:rPr>
+          <w:rFonts w:ascii="Arial" w:hAnsi="Arial" w:cs="Arial"/>
+          <w:b/>
+          <w:bCs/>
+          <w:sz w:val="24"/>
+          <w:szCs w:val="24"/>
+        </w:rPr>
+        <w:t>Tabela Categoria</w:t>
+      </w:r>
+    </w:p>
+    <w:tbl>
+      <w:tblPr>
+        <w:tblStyle w:val="Tabelacomgrade"/>
+        <w:tblW w:w="0" w:type="auto"/>
+        <w:tblLook w:val="04A0" w:firstRow="1" w:lastRow="0" w:firstColumn="1" w:lastColumn="0" w:noHBand="0" w:noVBand="1"/>
+      </w:tblPr>
+      <w:tblGrid>
+        <w:gridCol w:w="2123"/>
+        <w:gridCol w:w="2123"/>
+        <w:gridCol w:w="2124"/>
+        <w:gridCol w:w="2124"/>
+      </w:tblGrid>
+      <w:tr>
+        <w:tc>
+          <w:tcPr>
+            <w:tcW w:w="2123" w:type="dxa"/>
+          </w:tcPr>
+          <w:p>
+            <w:pPr>
+              <w:rPr>
+                <w:rFonts w:ascii="Arial" w:hAnsi="Arial" w:cs="Arial"/>
+                <w:b/>
+                <w:bCs/>
+                <w:sz w:val="24"/>
+                <w:szCs w:val="24"/>
+              </w:rPr>
+            </w:pPr>
+          </w:p>
+        </w:tc>
+        <w:tc>
+          <w:tcPr>
+            <w:tcW w:w="2123" w:type="dxa"/>
+          </w:tcPr>
+          <w:p>
+            <w:pPr>
+              <w:rPr>
+                <w:rFonts w:ascii="Arial" w:hAnsi="Arial" w:cs="Arial"/>
+                <w:b/>
+                <w:bCs/>
+                <w:sz w:val="24"/>
+                <w:szCs w:val="24"/>
+              </w:rPr>
+            </w:pPr>
+            <w:r>
+              <w:rPr>
+                <w:rFonts w:ascii="Arial" w:hAnsi="Arial" w:cs="Arial"/>
+                <w:b/>
+                <w:bCs/>
+                <w:sz w:val="24"/>
+                <w:szCs w:val="24"/>
+              </w:rPr>
+              <w:t>ID</w:t>
+            </w:r>
+          </w:p>
+        </w:tc>
+        <w:tc>
+          <w:tcPr>
+            <w:tcW w:w="2124" w:type="dxa"/>
+          </w:tcPr>
+          <w:p>
+            <w:pPr>
+              <w:rPr>
+                <w:rFonts w:ascii="Arial" w:hAnsi="Arial" w:cs="Arial"/>
+                <w:b/>
+                <w:bCs/>
+                <w:sz w:val="24"/>
+                <w:szCs w:val="24"/>
+              </w:rPr>
+            </w:pPr>
+            <w:r>
+              <w:rPr>
+                <w:rFonts w:ascii="Arial" w:hAnsi="Arial" w:cs="Arial"/>
+                <w:b/>
+                <w:bCs/>
+                <w:sz w:val="24"/>
+                <w:szCs w:val="24"/>
+              </w:rPr>
+              <w:t>Categoria</w:t>
+            </w:r>
+          </w:p>
+        </w:tc>
+        <w:tc>
+          <w:tcPr>
+            <w:tcW w:w="2124" w:type="dxa"/>
+          </w:tcPr>
+          <w:p>
+            <w:pPr>
+              <w:rPr>
+                <w:rFonts w:ascii="Arial" w:hAnsi="Arial" w:cs="Arial"/>
+                <w:b/>
+                <w:bCs/>
+                <w:sz w:val="24"/>
+                <w:szCs w:val="24"/>
+              </w:rPr>
+            </w:pPr>
+            <w:r>
+              <w:rPr>
+                <w:rFonts w:ascii="Arial" w:hAnsi="Arial" w:cs="Arial"/>
+                <w:b/>
+                <w:bCs/>
+                <w:sz w:val="24"/>
+                <w:szCs w:val="24"/>
+              </w:rPr>
+              <w:t>Descrição</w:t>
+            </w:r>
+          </w:p>
+        </w:tc>
+      </w:tr>
+      <w:tr>
+        <w:tc>
+          <w:tcPr>
+            <w:tcW w:w="2123" w:type="dxa"/>
+          </w:tcPr>
+          <w:p>
+            <w:pPr>
+              <w:rPr>
+                <w:rFonts w:ascii="Arial" w:hAnsi="Arial" w:cs="Arial"/>
+                <w:b/>
+                <w:bCs/>
+                <w:sz w:val="24"/>
+                <w:szCs w:val="24"/>
+              </w:rPr>
+            </w:pPr>
+          </w:p>
+        </w:tc>
+        <w:tc>
+          <w:tcPr>
+            <w:tcW w:w="2123" w:type="dxa"/>
+          </w:tcPr>
+          <w:p>
+            <w:pPr>
+              <w:rPr>
+                <w:rFonts w:ascii="Arial" w:hAnsi="Arial" w:cs="Arial"/>
+                <w:b/>
+                <w:bCs/>
+                <w:sz w:val="24"/>
+                <w:szCs w:val="24"/>
+              </w:rPr>
+            </w:pPr>
+            <w:proofErr w:type="spellStart"/>
+            <w:r>
+              <w:rPr>
+                <w:rFonts w:ascii="Arial" w:hAnsi="Arial" w:cs="Arial"/>
+                <w:b/>
+                <w:bCs/>
+                <w:sz w:val="24"/>
+                <w:szCs w:val="24"/>
+              </w:rPr>
+              <w:t>Int</w:t>
+            </w:r>
+            <w:proofErr w:type="spellEnd"/>
+          </w:p>
+        </w:tc>
+        <w:tc>
+          <w:tcPr>
+            <w:tcW w:w="2124" w:type="dxa"/>
+          </w:tcPr>
+          <w:p>
+            <w:pPr>
+              <w:rPr>
+                <w:rFonts w:ascii="Arial" w:hAnsi="Arial" w:cs="Arial"/>
+                <w:b/>
+                <w:bCs/>
+                <w:sz w:val="24"/>
+                <w:szCs w:val="24"/>
+              </w:rPr>
+            </w:pPr>
+            <w:proofErr w:type="spellStart"/>
+            <w:r>
+              <w:rPr>
+                <w:rFonts w:ascii="Arial" w:hAnsi="Arial" w:cs="Arial"/>
+                <w:b/>
+                <w:bCs/>
+                <w:sz w:val="24"/>
+                <w:szCs w:val="24"/>
+              </w:rPr>
+              <w:t>text</w:t>
+            </w:r>
+            <w:proofErr w:type="spellEnd"/>
+          </w:p>
+        </w:tc>
+        <w:tc>
+          <w:tcPr>
+            <w:tcW w:w="2124" w:type="dxa"/>
+          </w:tcPr>
+          <w:p>
+            <w:pPr>
+              <w:rPr>
+                <w:rFonts w:ascii="Arial" w:hAnsi="Arial" w:cs="Arial"/>
+                <w:b/>
+                <w:bCs/>
+                <w:sz w:val="24"/>
+                <w:szCs w:val="24"/>
+              </w:rPr>
+            </w:pPr>
+            <w:proofErr w:type="spellStart"/>
+            <w:r>
+              <w:rPr>
+                <w:rFonts w:ascii="Arial" w:hAnsi="Arial" w:cs="Arial"/>
+                <w:b/>
+                <w:bCs/>
+                <w:sz w:val="24"/>
+                <w:szCs w:val="24"/>
+              </w:rPr>
+              <w:t>text</w:t>
+            </w:r>
+            <w:proofErr w:type="spellEnd"/>
+          </w:p>
+        </w:tc>
+      </w:tr>
+    </w:tbl>
+    <w:p>
+      <w:pPr>
+        <w:rPr>
+          <w:rFonts w:ascii="Arial" w:hAnsi="Arial" w:cs="Arial"/>
+          <w:b/>
+          <w:bCs/>
+          <w:sz w:val="24"/>
+          <w:szCs w:val="24"/>
+        </w:rPr>
+      </w:pPr>
+    </w:p>
+    <w:p>
+      <w:pPr>
+        <w:rPr>
+          <w:rFonts w:ascii="Arial" w:hAnsi="Arial" w:cs="Arial"/>
+          <w:b/>
+          <w:bCs/>
+          <w:sz w:val="24"/>
+          <w:szCs w:val="24"/>
+        </w:rPr>
+      </w:pPr>
+      <w:r>
+        <w:rPr>
+          <w:rFonts w:ascii="Arial" w:hAnsi="Arial" w:cs="Arial"/>
+          <w:b/>
+          <w:bCs/>
+          <w:sz w:val="24"/>
+          <w:szCs w:val="24"/>
+        </w:rPr>
+        <w:t>Itens do Pedido</w:t>
+      </w:r>
+    </w:p>
+    <w:tbl>
+      <w:tblPr>
+        <w:tblStyle w:val="Tabelacomgrade"/>
+        <w:tblW w:w="0" w:type="auto"/>
+        <w:tblLook w:val="04A0" w:firstRow="1" w:lastRow="0" w:firstColumn="1" w:lastColumn="0" w:noHBand="0" w:noVBand="1"/>
+      </w:tblPr>
+      <w:tblGrid>
+        <w:gridCol w:w="1698"/>
+        <w:gridCol w:w="1699"/>
+        <w:gridCol w:w="1699"/>
+        <w:gridCol w:w="1699"/>
+        <w:gridCol w:w="1699"/>
+      </w:tblGrid>
+      <w:tr>
+        <w:tc>
+          <w:tcPr>
+            <w:tcW w:w="1698" w:type="dxa"/>
+          </w:tcPr>
+          <w:p>
+            <w:pPr>
+              <w:rPr>
+                <w:rFonts w:ascii="Arial" w:hAnsi="Arial" w:cs="Arial"/>
+                <w:b/>
+                <w:bCs/>
+                <w:sz w:val="24"/>
+                <w:szCs w:val="24"/>
+              </w:rPr>
+            </w:pPr>
+            <w:r>
+              <w:rPr>
+                <w:rFonts w:ascii="Arial" w:hAnsi="Arial" w:cs="Arial"/>
+                <w:b/>
+                <w:bCs/>
+                <w:sz w:val="24"/>
+                <w:szCs w:val="24"/>
+              </w:rPr>
+              <w:t>ID</w:t>
+            </w:r>
+          </w:p>
+        </w:tc>
+        <w:tc>
+          <w:tcPr>
+            <w:tcW w:w="1699" w:type="dxa"/>
+          </w:tcPr>
+          <w:p>
+            <w:pPr>
+              <w:rPr>
+                <w:rFonts w:ascii="Arial" w:hAnsi="Arial" w:cs="Arial"/>
+                <w:b/>
+                <w:bCs/>
+                <w:sz w:val="24"/>
+                <w:szCs w:val="24"/>
+              </w:rPr>
+            </w:pPr>
+            <w:r>
+              <w:rPr>
+                <w:rFonts w:ascii="Arial" w:hAnsi="Arial" w:cs="Arial"/>
+                <w:b/>
+                <w:bCs/>
+                <w:sz w:val="24"/>
+                <w:szCs w:val="24"/>
+              </w:rPr>
+              <w:t>Pedidos id</w:t>
+            </w:r>
+          </w:p>
+        </w:tc>
+        <w:tc>
+          <w:tcPr>
+            <w:tcW w:w="1699" w:type="dxa"/>
+          </w:tcPr>
+          <w:p>
+            <w:pPr>
+              <w:rPr>
+                <w:rFonts w:ascii="Arial" w:hAnsi="Arial" w:cs="Arial"/>
+                <w:b/>
+                <w:bCs/>
+                <w:sz w:val="24"/>
+                <w:szCs w:val="24"/>
+              </w:rPr>
+            </w:pPr>
+            <w:r>
+              <w:rPr>
+                <w:rFonts w:ascii="Arial" w:hAnsi="Arial" w:cs="Arial"/>
+                <w:b/>
+                <w:bCs/>
+                <w:sz w:val="24"/>
+                <w:szCs w:val="24"/>
+              </w:rPr>
+              <w:t>Itens menu id</w:t>
+            </w:r>
+          </w:p>
+        </w:tc>
+        <w:tc>
+          <w:tcPr>
+            <w:tcW w:w="1699" w:type="dxa"/>
+          </w:tcPr>
+          <w:p>
+            <w:pPr>
+              <w:rPr>
+                <w:rFonts w:ascii="Arial" w:hAnsi="Arial" w:cs="Arial"/>
+                <w:b/>
+                <w:bCs/>
+                <w:sz w:val="24"/>
+                <w:szCs w:val="24"/>
+              </w:rPr>
+            </w:pPr>
+            <w:r>
+              <w:rPr>
+                <w:rFonts w:ascii="Arial" w:hAnsi="Arial" w:cs="Arial"/>
+                <w:b/>
+                <w:bCs/>
+                <w:sz w:val="24"/>
+                <w:szCs w:val="24"/>
+              </w:rPr>
+              <w:t>Quantidade</w:t>
+            </w:r>
+          </w:p>
+        </w:tc>
+        <w:tc>
+          <w:tcPr>
+            <w:tcW w:w="1699" w:type="dxa"/>
+          </w:tcPr>
+          <w:p>
+            <w:pPr>
+              <w:rPr>
+                <w:rFonts w:ascii="Arial" w:hAnsi="Arial" w:cs="Arial"/>
+                <w:b/>
+                <w:bCs/>
+                <w:sz w:val="24"/>
+                <w:szCs w:val="24"/>
+              </w:rPr>
+            </w:pPr>
+            <w:r>
+              <w:rPr>
+                <w:rFonts w:ascii="Arial" w:hAnsi="Arial" w:cs="Arial"/>
+                <w:b/>
+                <w:bCs/>
+                <w:sz w:val="24"/>
+                <w:szCs w:val="24"/>
+              </w:rPr>
+              <w:t>Preço</w:t>
+            </w:r>
+          </w:p>
+        </w:tc>
+      </w:tr>
+      <w:tr>
+        <w:tc>
+          <w:tcPr>
+            <w:tcW w:w="1698" w:type="dxa"/>
+          </w:tcPr>
+          <w:p>
+            <w:pPr>
+              <w:rPr>
+                <w:rFonts w:ascii="Arial" w:hAnsi="Arial" w:cs="Arial"/>
+                <w:b/>
+                <w:bCs/>
+                <w:sz w:val="24"/>
+                <w:szCs w:val="24"/>
+              </w:rPr>
+            </w:pPr>
+          </w:p>
+        </w:tc>
+        <w:tc>
+          <w:tcPr>
+            <w:tcW w:w="1699" w:type="dxa"/>
+          </w:tcPr>
+          <w:p>
+            <w:pPr>
+              <w:rPr>
+                <w:rFonts w:ascii="Arial" w:hAnsi="Arial" w:cs="Arial"/>
+                <w:b/>
+                <w:bCs/>
+                <w:sz w:val="24"/>
+                <w:szCs w:val="24"/>
+              </w:rPr>
+            </w:pPr>
+            <w:proofErr w:type="spellStart"/>
+            <w:r>
+              <w:rPr>
+                <w:rFonts w:ascii="Arial" w:hAnsi="Arial" w:cs="Arial"/>
+                <w:b/>
+                <w:bCs/>
+                <w:sz w:val="24"/>
+                <w:szCs w:val="24"/>
+              </w:rPr>
+              <w:t>int</w:t>
+            </w:r>
+            <w:proofErr w:type="spellEnd"/>
+          </w:p>
+        </w:tc>
+        <w:tc>
+          <w:tcPr>
+            <w:tcW w:w="1699" w:type="dxa"/>
+          </w:tcPr>
+          <w:p>
+            <w:pPr>
+              <w:rPr>
+                <w:rFonts w:ascii="Arial" w:hAnsi="Arial" w:cs="Arial"/>
+                <w:b/>
+                <w:bCs/>
+                <w:sz w:val="24"/>
+                <w:szCs w:val="24"/>
+              </w:rPr>
+            </w:pPr>
+            <w:proofErr w:type="spellStart"/>
+            <w:r>
+              <w:rPr>
+                <w:rFonts w:ascii="Arial" w:hAnsi="Arial" w:cs="Arial"/>
+                <w:b/>
+                <w:bCs/>
+                <w:sz w:val="24"/>
+                <w:szCs w:val="24"/>
+              </w:rPr>
+              <w:t>Int</w:t>
+            </w:r>
+            <w:proofErr w:type="spellEnd"/>
+          </w:p>
+        </w:tc>
+        <w:tc>
+          <w:tcPr>
+            <w:tcW w:w="1699" w:type="dxa"/>
+          </w:tcPr>
+          <w:p>
+            <w:pPr>
+              <w:rPr>
+                <w:rFonts w:ascii="Arial" w:hAnsi="Arial" w:cs="Arial"/>
+                <w:b/>
+                <w:bCs/>
+                <w:sz w:val="24"/>
+                <w:szCs w:val="24"/>
+              </w:rPr>
+            </w:pPr>
+            <w:proofErr w:type="spellStart"/>
+            <w:r>
+              <w:rPr>
+                <w:rFonts w:ascii="Arial" w:hAnsi="Arial" w:cs="Arial"/>
+                <w:b/>
+                <w:bCs/>
+                <w:sz w:val="24"/>
+                <w:szCs w:val="24"/>
+              </w:rPr>
+              <w:t>Int</w:t>
+            </w:r>
+            <w:proofErr w:type="spellEnd"/>
+          </w:p>
+        </w:tc>
+        <w:tc>
+          <w:tcPr>
+            <w:tcW w:w="1699" w:type="dxa"/>
+          </w:tcPr>
+          <w:p>
+            <w:pPr>
+              <w:rPr>
+                <w:rFonts w:ascii="Arial" w:hAnsi="Arial" w:cs="Arial"/>
+                <w:b/>
+                <w:bCs/>
+                <w:sz w:val="24"/>
+                <w:szCs w:val="24"/>
+              </w:rPr>
+            </w:pPr>
+            <w:r>
+              <w:rPr>
+                <w:rFonts w:ascii="Arial" w:hAnsi="Arial" w:cs="Arial"/>
+                <w:b/>
+                <w:bCs/>
+                <w:sz w:val="24"/>
+                <w:szCs w:val="24"/>
+              </w:rPr>
+              <w:t>decimal</w:t>
+            </w:r>
+          </w:p>
+        </w:tc>
+      </w:tr>
+    </w:tbl>
+    <w:p>
+      <w:pPr>
+        <w:rPr>
+          <w:rFonts w:ascii="Arial" w:hAnsi="Arial" w:cs="Arial"/>
+          <w:b/>
+          <w:bCs/>
+          <w:sz w:val="24"/>
+          <w:szCs w:val="24"/>
+        </w:rPr>
+      </w:pPr>
+    </w:p>
+    <w:p>
+      <w:pPr>
+        <w:rPr>
+          <w:rFonts w:ascii="Arial" w:hAnsi="Arial" w:cs="Arial"/>
+          <w:b/>
+          <w:bCs/>
+          <w:sz w:val="24"/>
+          <w:szCs w:val="24"/>
+        </w:rPr>
+      </w:pPr>
+      <w:r>
+        <w:rPr>
+          <w:rFonts w:ascii="Arial" w:hAnsi="Arial" w:cs="Arial"/>
+          <w:b/>
+          <w:bCs/>
+          <w:sz w:val="24"/>
+          <w:szCs w:val="24"/>
+        </w:rPr>
+        <w:t>Pedidos</w:t>
+      </w:r>
+    </w:p>
+    <w:tbl>
+      <w:tblPr>
+        <w:tblStyle w:val="Tabelacomgrade"/>
+        <w:tblW w:w="0" w:type="auto"/>
+        <w:tblLook w:val="04A0" w:firstRow="1" w:lastRow="0" w:firstColumn="1" w:lastColumn="0" w:noHBand="0" w:noVBand="1"/>
+      </w:tblPr>
+      <w:tblGrid>
+        <w:gridCol w:w="2123"/>
+        <w:gridCol w:w="2123"/>
+        <w:gridCol w:w="2124"/>
+        <w:gridCol w:w="2124"/>
+      </w:tblGrid>
+      <w:tr>
+        <w:tc>
+          <w:tcPr>
+            <w:tcW w:w="2123" w:type="dxa"/>
+          </w:tcPr>
+          <w:p>
+            <w:pPr>
+              <w:rPr>
+                <w:rFonts w:ascii="Arial" w:hAnsi="Arial" w:cs="Arial"/>
+                <w:b/>
+                <w:bCs/>
+                <w:sz w:val="24"/>
+                <w:szCs w:val="24"/>
+              </w:rPr>
+            </w:pPr>
+            <w:r>
+              <w:rPr>
+                <w:rFonts w:ascii="Arial" w:hAnsi="Arial" w:cs="Arial"/>
+                <w:b/>
+                <w:bCs/>
+                <w:sz w:val="24"/>
+                <w:szCs w:val="24"/>
+              </w:rPr>
+              <w:t>ID</w:t>
+            </w:r>
+          </w:p>
+        </w:tc>
+        <w:tc>
+          <w:tcPr>
+            <w:tcW w:w="2123" w:type="dxa"/>
+          </w:tcPr>
+          <w:p>
+            <w:pPr>
+              <w:rPr>
+                <w:rFonts w:ascii="Arial" w:hAnsi="Arial" w:cs="Arial"/>
+                <w:b/>
+                <w:bCs/>
+                <w:sz w:val="24"/>
+                <w:szCs w:val="24"/>
+              </w:rPr>
+            </w:pPr>
+            <w:proofErr w:type="spellStart"/>
+            <w:r>
+              <w:rPr>
+                <w:rFonts w:ascii="Arial" w:hAnsi="Arial" w:cs="Arial"/>
+                <w:b/>
+                <w:bCs/>
+                <w:sz w:val="24"/>
+                <w:szCs w:val="24"/>
+              </w:rPr>
+              <w:t>Usuários_id</w:t>
+            </w:r>
+            <w:proofErr w:type="spellEnd"/>
+          </w:p>
+        </w:tc>
+        <w:tc>
+          <w:tcPr>
+            <w:tcW w:w="2124" w:type="dxa"/>
+          </w:tcPr>
+          <w:p>
+            <w:pPr>
+              <w:rPr>
+                <w:rFonts w:ascii="Arial" w:hAnsi="Arial" w:cs="Arial"/>
+                <w:b/>
+                <w:bCs/>
+                <w:sz w:val="24"/>
+                <w:szCs w:val="24"/>
+              </w:rPr>
+            </w:pPr>
+            <w:r>
+              <w:rPr>
+                <w:rFonts w:ascii="Arial" w:hAnsi="Arial" w:cs="Arial"/>
+                <w:b/>
+                <w:bCs/>
+                <w:sz w:val="24"/>
+                <w:szCs w:val="24"/>
+              </w:rPr>
+              <w:t>Estado</w:t>
+            </w:r>
+          </w:p>
+        </w:tc>
+        <w:tc>
+          <w:tcPr>
+            <w:tcW w:w="2124" w:type="dxa"/>
+          </w:tcPr>
+          <w:p>
+            <w:pPr>
+              <w:rPr>
+                <w:rFonts w:ascii="Arial" w:hAnsi="Arial" w:cs="Arial"/>
+                <w:b/>
+                <w:bCs/>
+                <w:sz w:val="24"/>
+                <w:szCs w:val="24"/>
+              </w:rPr>
+            </w:pPr>
+            <w:r>
+              <w:rPr>
+                <w:rFonts w:ascii="Arial" w:hAnsi="Arial" w:cs="Arial"/>
+                <w:b/>
+                <w:bCs/>
+                <w:sz w:val="24"/>
+                <w:szCs w:val="24"/>
+              </w:rPr>
+              <w:t>Preço total</w:t>
+            </w:r>
+          </w:p>
+        </w:tc>
+      </w:tr>
+      <w:tr>
+        <w:tc>
+          <w:tcPr>
+            <w:tcW w:w="2123" w:type="dxa"/>
+          </w:tcPr>
+          <w:p>
+            <w:pPr>
+              <w:rPr>
+                <w:rFonts w:ascii="Arial" w:hAnsi="Arial" w:cs="Arial"/>
+                <w:b/>
+                <w:bCs/>
+                <w:sz w:val="24"/>
+                <w:szCs w:val="24"/>
+              </w:rPr>
+            </w:pPr>
+            <w:proofErr w:type="spellStart"/>
+            <w:r>
+              <w:rPr>
+                <w:rFonts w:ascii="Arial" w:hAnsi="Arial" w:cs="Arial"/>
+                <w:b/>
+                <w:bCs/>
+                <w:sz w:val="24"/>
+                <w:szCs w:val="24"/>
+              </w:rPr>
+              <w:t>int</w:t>
+            </w:r>
+            <w:proofErr w:type="spellEnd"/>
+          </w:p>
+        </w:tc>
+        <w:tc>
+          <w:tcPr>
+            <w:tcW w:w="2123" w:type="dxa"/>
+          </w:tcPr>
+          <w:p>
+            <w:pPr>
+              <w:rPr>
+                <w:rFonts w:ascii="Arial" w:hAnsi="Arial" w:cs="Arial"/>
+                <w:b/>
+                <w:bCs/>
+                <w:sz w:val="24"/>
+                <w:szCs w:val="24"/>
+              </w:rPr>
+            </w:pPr>
+            <w:proofErr w:type="spellStart"/>
+            <w:r>
+              <w:rPr>
+                <w:rFonts w:ascii="Arial" w:hAnsi="Arial" w:cs="Arial"/>
+                <w:b/>
+                <w:bCs/>
+                <w:sz w:val="24"/>
+                <w:szCs w:val="24"/>
+              </w:rPr>
+              <w:t>Int</w:t>
+            </w:r>
+            <w:proofErr w:type="spellEnd"/>
+          </w:p>
+        </w:tc>
+        <w:tc>
+          <w:tcPr>
+            <w:tcW w:w="2124" w:type="dxa"/>
+          </w:tcPr>
+          <w:p>
+            <w:pPr>
+              <w:rPr>
+                <w:rFonts w:ascii="Arial" w:hAnsi="Arial" w:cs="Arial"/>
+                <w:b/>
+                <w:bCs/>
+                <w:sz w:val="24"/>
+                <w:szCs w:val="24"/>
+              </w:rPr>
+            </w:pPr>
+            <w:proofErr w:type="spellStart"/>
+            <w:r>
+              <w:rPr>
+                <w:rFonts w:ascii="Arial" w:hAnsi="Arial" w:cs="Arial"/>
+                <w:b/>
+                <w:bCs/>
+                <w:sz w:val="24"/>
+                <w:szCs w:val="24"/>
+              </w:rPr>
+              <w:t>Text</w:t>
+            </w:r>
+            <w:proofErr w:type="spellEnd"/>
+          </w:p>
+        </w:tc>
+        <w:tc>
+          <w:tcPr>
+            <w:tcW w:w="2124" w:type="dxa"/>
+          </w:tcPr>
+          <w:p>
+            <w:pPr>
+              <w:rPr>
+                <w:rFonts w:ascii="Arial" w:hAnsi="Arial" w:cs="Arial"/>
+                <w:b/>
+                <w:bCs/>
+                <w:sz w:val="24"/>
+                <w:szCs w:val="24"/>
+              </w:rPr>
+            </w:pPr>
+            <w:r>
+              <w:rPr>
+                <w:rFonts w:ascii="Arial" w:hAnsi="Arial" w:cs="Arial"/>
+                <w:b/>
+                <w:bCs/>
+                <w:sz w:val="24"/>
+                <w:szCs w:val="24"/>
+              </w:rPr>
+              <w:t>decimal</w:t>
             </w:r>
           </w:p>
         </w:tc>
@@ -6062,7 +7165,6 @@
         </w:rPr>
       </w:pPr>
       <w:r>
-        <w:lastRenderedPageBreak/>
         <w:t>Esboço de Página Inicial</w:t>
       </w:r>
     </w:p>
@@ -6140,10 +7242,8 @@
         </w:rPr>
       </w:pPr>
       <w:r>
-        <w:t xml:space="preserve">Página </w:t>
-      </w:r>
-      <w:r>
-        <w:t>2</w:t>
+        <w:lastRenderedPageBreak/>
+        <w:t>Página 2</w:t>
       </w:r>
     </w:p>
     <w:p>
@@ -7533,6 +8633,7 @@
   <w:style w:type="character" w:default="1" w:styleId="Fontepargpadro">
     <w:name w:val="Default Paragraph Font"/>
     <w:uiPriority w:val="1"/>
+    <w:semiHidden/>
     <w:unhideWhenUsed/>
   </w:style>
   <w:style w:type="table" w:default="1" w:styleId="Tabelanormal">

</xml_diff>